<commit_message>
doc(rapport): mettre à jour le rapport
</commit_message>
<xml_diff>
--- a/RapportDeProjet.docx
+++ b/RapportDeProjet.docx
@@ -1607,7 +1607,21 @@
         <w:rPr>
           <w:color w:val="548DD4" w:themeColor="text2" w:themeTint="99"/>
         </w:rPr>
-        <w:t xml:space="preserve">(https://localhost). Le port utilisé sera le 443. Le certificat sera auto-signé par </w:t>
+        <w:t>(</w:t>
+      </w:r>
+      <w:proofErr w:type="gramStart"/>
+      <w:r>
+        <w:rPr>
+          <w:color w:val="548DD4" w:themeColor="text2" w:themeTint="99"/>
+        </w:rPr>
+        <w:t>https://localhost</w:t>
+      </w:r>
+      <w:proofErr w:type="gramEnd"/>
+      <w:r>
+        <w:rPr>
+          <w:color w:val="548DD4" w:themeColor="text2" w:themeTint="99"/>
+        </w:rPr>
+        <w:t xml:space="preserve">). Le port utilisé sera le 443. Le certificat sera auto-signé par </w:t>
       </w:r>
       <w:proofErr w:type="spellStart"/>
       <w:r>
@@ -1668,47 +1682,22 @@
           <w:rFonts w:ascii="Consolas" w:hAnsi="Consolas"/>
           <w:sz w:val="21"/>
           <w:szCs w:val="21"/>
+          <w:lang w:val="en-US"/>
         </w:rPr>
       </w:pPr>
       <w:proofErr w:type="spellStart"/>
-      <w:r>
-        <w:rPr>
-          <w:rFonts w:ascii="Consolas" w:hAnsi="Consolas"/>
-          <w:sz w:val="21"/>
-          <w:szCs w:val="21"/>
-        </w:rPr>
-        <w:t>app.listen</w:t>
-      </w:r>
-      <w:proofErr w:type="spellEnd"/>
-      <w:r>
-        <w:rPr>
-          <w:rFonts w:ascii="Consolas" w:hAnsi="Consolas"/>
-          <w:sz w:val="21"/>
-          <w:szCs w:val="21"/>
-        </w:rPr>
-        <w:t>(443, () =&gt; {</w:t>
-      </w:r>
-    </w:p>
-    <w:p>
-      <w:pPr>
-        <w:shd w:val="clear" w:color="auto" w:fill="D9D9D9" w:themeFill="background1" w:themeFillShade="D9"/>
-        <w:spacing w:line="285" w:lineRule="atLeast"/>
-        <w:ind w:left="1134"/>
+      <w:proofErr w:type="gramStart"/>
+      <w:r>
         <w:rPr>
           <w:rFonts w:ascii="Consolas" w:hAnsi="Consolas"/>
           <w:sz w:val="21"/>
           <w:szCs w:val="21"/>
           <w:lang w:val="en-US"/>
         </w:rPr>
-      </w:pPr>
-      <w:r>
-        <w:rPr>
-          <w:rFonts w:ascii="Consolas" w:hAnsi="Consolas"/>
-          <w:sz w:val="21"/>
-          <w:szCs w:val="21"/>
-        </w:rPr>
-        <w:t xml:space="preserve">    </w:t>
-      </w:r>
+        <w:t>app.listen</w:t>
+      </w:r>
+      <w:proofErr w:type="spellEnd"/>
+      <w:proofErr w:type="gramEnd"/>
       <w:r>
         <w:rPr>
           <w:rFonts w:ascii="Consolas" w:hAnsi="Consolas"/>
@@ -1716,7 +1705,49 @@
           <w:szCs w:val="21"/>
           <w:lang w:val="en-US"/>
         </w:rPr>
-        <w:t>console.log('Server running on port 443');</w:t>
+        <w:t>(443, () =&gt; {</w:t>
+      </w:r>
+    </w:p>
+    <w:p>
+      <w:pPr>
+        <w:shd w:val="clear" w:color="auto" w:fill="D9D9D9" w:themeFill="background1" w:themeFillShade="D9"/>
+        <w:spacing w:line="285" w:lineRule="atLeast"/>
+        <w:ind w:left="1134"/>
+        <w:rPr>
+          <w:rFonts w:ascii="Consolas" w:hAnsi="Consolas"/>
+          <w:sz w:val="21"/>
+          <w:szCs w:val="21"/>
+          <w:lang w:val="en-US"/>
+        </w:rPr>
+      </w:pPr>
+      <w:r>
+        <w:rPr>
+          <w:rFonts w:ascii="Consolas" w:hAnsi="Consolas"/>
+          <w:sz w:val="21"/>
+          <w:szCs w:val="21"/>
+          <w:lang w:val="en-US"/>
+        </w:rPr>
+        <w:t xml:space="preserve">    </w:t>
+      </w:r>
+      <w:proofErr w:type="gramStart"/>
+      <w:r>
+        <w:rPr>
+          <w:rFonts w:ascii="Consolas" w:hAnsi="Consolas"/>
+          <w:sz w:val="21"/>
+          <w:szCs w:val="21"/>
+          <w:lang w:val="en-US"/>
+        </w:rPr>
+        <w:t>console.log(</w:t>
+      </w:r>
+      <w:proofErr w:type="gramEnd"/>
+      <w:r>
+        <w:rPr>
+          <w:rFonts w:ascii="Consolas" w:hAnsi="Consolas"/>
+          <w:sz w:val="21"/>
+          <w:szCs w:val="21"/>
+          <w:lang w:val="en-US"/>
+        </w:rPr>
+        <w:t>'Server running on port 443');</w:t>
       </w:r>
     </w:p>
     <w:p>
@@ -1965,6 +1996,60 @@
     </w:p>
     <w:p>
       <w:pPr>
+        <w:pStyle w:val="Retraitcorpsdetexte"/>
+        <w:rPr>
+          <w:lang w:val="en-US"/>
+        </w:rPr>
+      </w:pPr>
+    </w:p>
+    <w:p>
+      <w:pPr>
+        <w:shd w:val="clear" w:color="auto" w:fill="D9D9D9" w:themeFill="background1" w:themeFillShade="D9"/>
+        <w:spacing w:line="285" w:lineRule="atLeast"/>
+        <w:ind w:left="1134"/>
+        <w:rPr>
+          <w:rFonts w:ascii="Consolas" w:hAnsi="Consolas"/>
+          <w:sz w:val="21"/>
+          <w:szCs w:val="21"/>
+          <w:lang w:val="en-US"/>
+        </w:rPr>
+      </w:pPr>
+      <w:r>
+        <w:rPr>
+          <w:rFonts w:ascii="Consolas" w:hAnsi="Consolas"/>
+          <w:sz w:val="21"/>
+          <w:szCs w:val="21"/>
+          <w:lang w:val="en-US"/>
+        </w:rPr>
+        <w:t>const fs = require("fs"</w:t>
+      </w:r>
+      <w:proofErr w:type="gramStart"/>
+      <w:r>
+        <w:rPr>
+          <w:rFonts w:ascii="Consolas" w:hAnsi="Consolas"/>
+          <w:sz w:val="21"/>
+          <w:szCs w:val="21"/>
+          <w:lang w:val="en-US"/>
+        </w:rPr>
+        <w:t>);</w:t>
+      </w:r>
+      <w:proofErr w:type="gramEnd"/>
+    </w:p>
+    <w:p>
+      <w:pPr>
+        <w:shd w:val="clear" w:color="auto" w:fill="D9D9D9" w:themeFill="background1" w:themeFillShade="D9"/>
+        <w:spacing w:line="285" w:lineRule="atLeast"/>
+        <w:ind w:left="1134"/>
+        <w:rPr>
+          <w:rFonts w:ascii="Consolas" w:hAnsi="Consolas"/>
+          <w:sz w:val="21"/>
+          <w:szCs w:val="21"/>
+          <w:lang w:val="en-US"/>
+        </w:rPr>
+      </w:pPr>
+    </w:p>
+    <w:p>
+      <w:pPr>
         <w:shd w:val="clear" w:color="auto" w:fill="D9D9D9" w:themeFill="background1" w:themeFillShade="D9"/>
         <w:spacing w:line="285" w:lineRule="atLeast"/>
         <w:ind w:left="1134"/>
@@ -2051,6 +2136,7 @@
         <w:t xml:space="preserve"> = </w:t>
       </w:r>
       <w:proofErr w:type="spellStart"/>
+      <w:proofErr w:type="gramStart"/>
       <w:r>
         <w:rPr>
           <w:rFonts w:ascii="Consolas" w:hAnsi="Consolas"/>
@@ -2061,6 +2147,7 @@
         <w:t>fs.readFileSync</w:t>
       </w:r>
       <w:proofErr w:type="spellEnd"/>
+      <w:proofErr w:type="gramEnd"/>
       <w:r>
         <w:rPr>
           <w:rFonts w:ascii="Consolas" w:hAnsi="Consolas"/>
@@ -2113,6 +2200,7 @@
         <w:t xml:space="preserve">const certificate = </w:t>
       </w:r>
       <w:proofErr w:type="spellStart"/>
+      <w:proofErr w:type="gramStart"/>
       <w:r>
         <w:rPr>
           <w:rFonts w:ascii="Consolas" w:hAnsi="Consolas"/>
@@ -2123,6 +2211,7 @@
         <w:t>fs.readFileSync</w:t>
       </w:r>
       <w:proofErr w:type="spellEnd"/>
+      <w:proofErr w:type="gramEnd"/>
       <w:r>
         <w:rPr>
           <w:rFonts w:ascii="Consolas" w:hAnsi="Consolas"/>
@@ -2152,9 +2241,9 @@
           <w:szCs w:val="21"/>
           <w:lang w:val="en-US"/>
         </w:rPr>
-        <w:t xml:space="preserve">const credentials = { key: </w:t>
-      </w:r>
-      <w:proofErr w:type="spellStart"/>
+        <w:t xml:space="preserve">const credentials = </w:t>
+      </w:r>
+      <w:proofErr w:type="gramStart"/>
       <w:r>
         <w:rPr>
           <w:rFonts w:ascii="Consolas" w:hAnsi="Consolas"/>
@@ -2162,9 +2251,9 @@
           <w:szCs w:val="21"/>
           <w:lang w:val="en-US"/>
         </w:rPr>
-        <w:t>privateKey</w:t>
-      </w:r>
-      <w:proofErr w:type="spellEnd"/>
+        <w:t>{ key</w:t>
+      </w:r>
+      <w:proofErr w:type="gramEnd"/>
       <w:r>
         <w:rPr>
           <w:rFonts w:ascii="Consolas" w:hAnsi="Consolas"/>
@@ -2172,16 +2261,272 @@
           <w:szCs w:val="21"/>
           <w:lang w:val="en-US"/>
         </w:rPr>
+        <w:t xml:space="preserve">: </w:t>
+      </w:r>
+      <w:proofErr w:type="spellStart"/>
+      <w:r>
+        <w:rPr>
+          <w:rFonts w:ascii="Consolas" w:hAnsi="Consolas"/>
+          <w:sz w:val="21"/>
+          <w:szCs w:val="21"/>
+          <w:lang w:val="en-US"/>
+        </w:rPr>
+        <w:t>privateKey</w:t>
+      </w:r>
+      <w:proofErr w:type="spellEnd"/>
+      <w:r>
+        <w:rPr>
+          <w:rFonts w:ascii="Consolas" w:hAnsi="Consolas"/>
+          <w:sz w:val="21"/>
+          <w:szCs w:val="21"/>
+          <w:lang w:val="en-US"/>
+        </w:rPr>
         <w:t>, cert: certificate };</w:t>
       </w:r>
     </w:p>
     <w:p>
       <w:pPr>
+        <w:spacing w:line="285" w:lineRule="atLeast"/>
+        <w:ind w:left="1134"/>
+        <w:rPr>
+          <w:rFonts w:ascii="Consolas" w:hAnsi="Consolas"/>
+          <w:color w:val="569CD6"/>
+          <w:sz w:val="21"/>
+          <w:szCs w:val="21"/>
+        </w:rPr>
+      </w:pPr>
+    </w:p>
+    <w:p>
+      <w:pPr>
+        <w:spacing w:line="285" w:lineRule="atLeast"/>
+        <w:ind w:left="1134"/>
+        <w:rPr>
+          <w:rFonts w:ascii="Consolas" w:hAnsi="Consolas"/>
+          <w:sz w:val="21"/>
+          <w:szCs w:val="21"/>
+        </w:rPr>
+      </w:pPr>
+      <w:r>
+        <w:rPr>
+          <w:rFonts w:ascii="Consolas" w:hAnsi="Consolas"/>
+          <w:sz w:val="21"/>
+          <w:szCs w:val="21"/>
+        </w:rPr>
+        <w:t xml:space="preserve">Ensuite il faut </w:t>
+      </w:r>
+      <w:r>
+        <w:rPr>
+          <w:rFonts w:ascii="Consolas" w:hAnsi="Consolas"/>
+          <w:sz w:val="21"/>
+          <w:szCs w:val="21"/>
+        </w:rPr>
+        <w:t>Créer le serveur HTTPS</w:t>
+      </w:r>
+    </w:p>
+    <w:p>
+      <w:pPr>
+        <w:shd w:val="clear" w:color="auto" w:fill="D9D9D9" w:themeFill="background1" w:themeFillShade="D9"/>
+        <w:spacing w:line="285" w:lineRule="atLeast"/>
+        <w:ind w:left="1134"/>
+        <w:rPr>
+          <w:rFonts w:ascii="Consolas" w:hAnsi="Consolas"/>
+          <w:sz w:val="21"/>
+          <w:szCs w:val="21"/>
+          <w:lang w:val="en-US"/>
+        </w:rPr>
+      </w:pPr>
+      <w:proofErr w:type="spellStart"/>
+      <w:proofErr w:type="gramStart"/>
+      <w:r>
+        <w:rPr>
+          <w:rFonts w:ascii="Consolas" w:hAnsi="Consolas"/>
+          <w:sz w:val="21"/>
+          <w:szCs w:val="21"/>
+          <w:lang w:val="en-US"/>
+        </w:rPr>
+        <w:t>const</w:t>
+      </w:r>
+      <w:proofErr w:type="spellEnd"/>
+      <w:proofErr w:type="gramEnd"/>
+      <w:r>
+        <w:rPr>
+          <w:rFonts w:ascii="Consolas" w:hAnsi="Consolas"/>
+          <w:sz w:val="21"/>
+          <w:szCs w:val="21"/>
+          <w:lang w:val="en-US"/>
+        </w:rPr>
+        <w:t xml:space="preserve"> </w:t>
+      </w:r>
+      <w:proofErr w:type="spellStart"/>
+      <w:r>
+        <w:rPr>
+          <w:rFonts w:ascii="Consolas" w:hAnsi="Consolas"/>
+          <w:sz w:val="21"/>
+          <w:szCs w:val="21"/>
+          <w:lang w:val="en-US"/>
+        </w:rPr>
+        <w:t>httpsServer</w:t>
+      </w:r>
+      <w:proofErr w:type="spellEnd"/>
+      <w:r>
+        <w:rPr>
+          <w:rFonts w:ascii="Consolas" w:hAnsi="Consolas"/>
+          <w:sz w:val="21"/>
+          <w:szCs w:val="21"/>
+          <w:lang w:val="en-US"/>
+        </w:rPr>
+        <w:t xml:space="preserve"> = </w:t>
+      </w:r>
+      <w:proofErr w:type="spellStart"/>
+      <w:r>
+        <w:rPr>
+          <w:rFonts w:ascii="Consolas" w:hAnsi="Consolas"/>
+          <w:sz w:val="21"/>
+          <w:szCs w:val="21"/>
+          <w:lang w:val="en-US"/>
+        </w:rPr>
+        <w:t>https.createServer</w:t>
+      </w:r>
+      <w:proofErr w:type="spellEnd"/>
+      <w:r>
+        <w:rPr>
+          <w:rFonts w:ascii="Consolas" w:hAnsi="Consolas"/>
+          <w:sz w:val="21"/>
+          <w:szCs w:val="21"/>
+          <w:lang w:val="en-US"/>
+        </w:rPr>
+        <w:t>(</w:t>
+      </w:r>
+      <w:proofErr w:type="spellStart"/>
+      <w:r>
+        <w:rPr>
+          <w:rFonts w:ascii="Consolas" w:hAnsi="Consolas"/>
+          <w:sz w:val="21"/>
+          <w:szCs w:val="21"/>
+          <w:lang w:val="en-US"/>
+        </w:rPr>
+        <w:t>credentials</w:t>
+      </w:r>
+      <w:proofErr w:type="spellEnd"/>
+      <w:r>
+        <w:rPr>
+          <w:rFonts w:ascii="Consolas" w:hAnsi="Consolas"/>
+          <w:sz w:val="21"/>
+          <w:szCs w:val="21"/>
+          <w:lang w:val="en-US"/>
+        </w:rPr>
+        <w:t>, app);</w:t>
+      </w:r>
+    </w:p>
+    <w:p>
+      <w:pPr>
         <w:pStyle w:val="Retraitcorpsdetexte"/>
-        <w:ind w:left="0"/>
-        <w:rPr>
+      </w:pPr>
+    </w:p>
+    <w:p>
+      <w:pPr>
+        <w:pStyle w:val="Retraitcorpsdetexte"/>
+      </w:pPr>
+      <w:r>
+        <w:t xml:space="preserve">Et ajouter </w:t>
+      </w:r>
+    </w:p>
+    <w:p>
+      <w:pPr>
+        <w:shd w:val="clear" w:color="auto" w:fill="D9D9D9" w:themeFill="background1" w:themeFillShade="D9"/>
+        <w:spacing w:line="285" w:lineRule="atLeast"/>
+        <w:ind w:left="1134"/>
+        <w:rPr>
+          <w:rFonts w:ascii="Consolas" w:hAnsi="Consolas"/>
+          <w:sz w:val="21"/>
+          <w:szCs w:val="21"/>
           <w:lang w:val="en-US"/>
         </w:rPr>
+      </w:pPr>
+      <w:proofErr w:type="spellStart"/>
+      <w:proofErr w:type="gramStart"/>
+      <w:r>
+        <w:rPr>
+          <w:rFonts w:ascii="Consolas" w:hAnsi="Consolas"/>
+          <w:sz w:val="21"/>
+          <w:szCs w:val="21"/>
+          <w:lang w:val="en-US"/>
+        </w:rPr>
+        <w:t>const</w:t>
+      </w:r>
+      <w:proofErr w:type="spellEnd"/>
+      <w:proofErr w:type="gramEnd"/>
+      <w:r>
+        <w:rPr>
+          <w:rFonts w:ascii="Consolas" w:hAnsi="Consolas"/>
+          <w:sz w:val="21"/>
+          <w:szCs w:val="21"/>
+          <w:lang w:val="en-US"/>
+        </w:rPr>
+        <w:t xml:space="preserve"> </w:t>
+      </w:r>
+      <w:proofErr w:type="spellStart"/>
+      <w:r>
+        <w:rPr>
+          <w:rFonts w:ascii="Consolas" w:hAnsi="Consolas"/>
+          <w:sz w:val="21"/>
+          <w:szCs w:val="21"/>
+          <w:lang w:val="en-US"/>
+        </w:rPr>
+        <w:t>fs</w:t>
+      </w:r>
+      <w:proofErr w:type="spellEnd"/>
+      <w:r>
+        <w:rPr>
+          <w:rFonts w:ascii="Consolas" w:hAnsi="Consolas"/>
+          <w:sz w:val="21"/>
+          <w:szCs w:val="21"/>
+          <w:lang w:val="en-US"/>
+        </w:rPr>
+        <w:t xml:space="preserve"> = </w:t>
+      </w:r>
+      <w:proofErr w:type="spellStart"/>
+      <w:r>
+        <w:rPr>
+          <w:rFonts w:ascii="Consolas" w:hAnsi="Consolas"/>
+          <w:sz w:val="21"/>
+          <w:szCs w:val="21"/>
+          <w:lang w:val="en-US"/>
+        </w:rPr>
+        <w:t>require</w:t>
+      </w:r>
+      <w:proofErr w:type="spellEnd"/>
+      <w:r>
+        <w:rPr>
+          <w:rFonts w:ascii="Consolas" w:hAnsi="Consolas"/>
+          <w:sz w:val="21"/>
+          <w:szCs w:val="21"/>
+          <w:lang w:val="en-US"/>
+        </w:rPr>
+        <w:t>("</w:t>
+      </w:r>
+      <w:r>
+        <w:rPr>
+          <w:rFonts w:ascii="Consolas" w:hAnsi="Consolas"/>
+          <w:sz w:val="21"/>
+          <w:szCs w:val="21"/>
+          <w:lang w:val="en-US"/>
+        </w:rPr>
+        <w:t>https</w:t>
+      </w:r>
+      <w:r>
+        <w:rPr>
+          <w:rFonts w:ascii="Consolas" w:hAnsi="Consolas"/>
+          <w:sz w:val="21"/>
+          <w:szCs w:val="21"/>
+          <w:lang w:val="en-US"/>
+        </w:rPr>
+        <w:t>");</w:t>
+      </w:r>
+    </w:p>
+    <w:p>
+      <w:pPr>
+        <w:pStyle w:val="Retraitcorpsdetexte"/>
       </w:pPr>
     </w:p>
     <w:p>
@@ -2210,6 +2555,7 @@
       </w:pPr>
       <w:r>
         <w:rPr>
+          <w:noProof/>
           <w:lang w:val="en-US"/>
         </w:rPr>
         <w:drawing>
@@ -2299,143 +2645,567 @@
         <w:rPr>
           <w:color w:val="548DD4" w:themeColor="text2" w:themeTint="99"/>
         </w:rPr>
+        <w:t xml:space="preserve">Le mot de passe sera haché et salé avant d’être stocké dans la base de données (table </w:t>
+      </w:r>
+      <w:proofErr w:type="spellStart"/>
+      <w:r>
+        <w:rPr>
+          <w:color w:val="548DD4" w:themeColor="text2" w:themeTint="99"/>
+        </w:rPr>
+        <w:t>t_users</w:t>
+      </w:r>
+      <w:proofErr w:type="spellEnd"/>
+      <w:r>
+        <w:rPr>
+          <w:color w:val="548DD4" w:themeColor="text2" w:themeTint="99"/>
+        </w:rPr>
+        <w:t>).</w:t>
+      </w:r>
+    </w:p>
+    <w:p>
+      <w:pPr>
+        <w:pStyle w:val="Retraitcorpsdetexte"/>
+      </w:pPr>
+      <w:r>
+        <w:t>Ajouter ces lignes dans user</w:t>
+      </w:r>
+      <w:r>
+        <w:t>C</w:t>
+      </w:r>
+      <w:r>
+        <w:t>ontroller</w:t>
+      </w:r>
+      <w:r>
+        <w:t>.js afin d’afficher l’html de la page login</w:t>
+      </w:r>
+    </w:p>
+    <w:p>
+      <w:pPr>
+        <w:pStyle w:val="Retraitcorpsdetexte"/>
+        <w:rPr>
+          <w:color w:val="548DD4" w:themeColor="text2" w:themeTint="99"/>
+        </w:rPr>
+      </w:pPr>
+      <w:proofErr w:type="spellStart"/>
+      <w:proofErr w:type="gramStart"/>
+      <w:r>
+        <w:t>sendFile</w:t>
+      </w:r>
+      <w:proofErr w:type="spellEnd"/>
+      <w:proofErr w:type="gramEnd"/>
+      <w:r>
+        <w:t xml:space="preserve"> qui permet d’envoyer le fichier html </w:t>
+      </w:r>
+      <w:r>
+        <w:rPr>
+          <w:color w:val="FF0000"/>
+        </w:rPr>
+        <w:t>a</w:t>
+      </w:r>
+      <w:r>
+        <w:rPr>
+          <w:color w:val="FF0000"/>
+        </w:rPr>
+        <w:t>u serveur ?</w:t>
+      </w:r>
+    </w:p>
+    <w:p>
+      <w:pPr>
+        <w:shd w:val="clear" w:color="auto" w:fill="D9D9D9" w:themeFill="background1" w:themeFillShade="D9"/>
+        <w:spacing w:line="285" w:lineRule="atLeast"/>
+        <w:ind w:left="1134"/>
+        <w:rPr>
+          <w:rFonts w:ascii="Consolas" w:hAnsi="Consolas"/>
+          <w:sz w:val="21"/>
+          <w:szCs w:val="21"/>
+          <w:lang w:val="en-US"/>
+        </w:rPr>
+      </w:pPr>
+      <w:r>
+        <w:rPr>
+          <w:rFonts w:ascii="Consolas" w:hAnsi="Consolas"/>
+          <w:sz w:val="21"/>
+          <w:szCs w:val="21"/>
+          <w:lang w:val="en-US"/>
+        </w:rPr>
+        <w:t xml:space="preserve">  </w:t>
+      </w:r>
+      <w:proofErr w:type="gramStart"/>
+      <w:r>
+        <w:rPr>
+          <w:rFonts w:ascii="Consolas" w:hAnsi="Consolas"/>
+          <w:sz w:val="21"/>
+          <w:szCs w:val="21"/>
+          <w:lang w:val="en-US"/>
+        </w:rPr>
+        <w:t>login:</w:t>
+      </w:r>
+      <w:proofErr w:type="gramEnd"/>
+      <w:r>
+        <w:rPr>
+          <w:rFonts w:ascii="Consolas" w:hAnsi="Consolas"/>
+          <w:sz w:val="21"/>
+          <w:szCs w:val="21"/>
+          <w:lang w:val="en-US"/>
+        </w:rPr>
+        <w:t xml:space="preserve"> (</w:t>
+      </w:r>
+      <w:proofErr w:type="spellStart"/>
+      <w:r>
+        <w:rPr>
+          <w:rFonts w:ascii="Consolas" w:hAnsi="Consolas"/>
+          <w:sz w:val="21"/>
+          <w:szCs w:val="21"/>
+          <w:lang w:val="en-US"/>
+        </w:rPr>
+        <w:t>req</w:t>
+      </w:r>
+      <w:proofErr w:type="spellEnd"/>
+      <w:r>
+        <w:rPr>
+          <w:rFonts w:ascii="Consolas" w:hAnsi="Consolas"/>
+          <w:sz w:val="21"/>
+          <w:szCs w:val="21"/>
+          <w:lang w:val="en-US"/>
+        </w:rPr>
+        <w:t xml:space="preserve">, </w:t>
+      </w:r>
+      <w:proofErr w:type="spellStart"/>
+      <w:r>
+        <w:rPr>
+          <w:rFonts w:ascii="Consolas" w:hAnsi="Consolas"/>
+          <w:sz w:val="21"/>
+          <w:szCs w:val="21"/>
+          <w:lang w:val="en-US"/>
+        </w:rPr>
+        <w:t>res</w:t>
+      </w:r>
+      <w:proofErr w:type="spellEnd"/>
+      <w:r>
+        <w:rPr>
+          <w:rFonts w:ascii="Consolas" w:hAnsi="Consolas"/>
+          <w:sz w:val="21"/>
+          <w:szCs w:val="21"/>
+          <w:lang w:val="en-US"/>
+        </w:rPr>
+        <w:t>) =&gt; {</w:t>
+      </w:r>
+    </w:p>
+    <w:p>
+      <w:pPr>
+        <w:shd w:val="clear" w:color="auto" w:fill="D9D9D9" w:themeFill="background1" w:themeFillShade="D9"/>
+        <w:spacing w:line="285" w:lineRule="atLeast"/>
+        <w:ind w:left="1134"/>
+        <w:rPr>
+          <w:rFonts w:ascii="Consolas" w:hAnsi="Consolas"/>
+          <w:sz w:val="21"/>
+          <w:szCs w:val="21"/>
+          <w:lang w:val="en-US"/>
+        </w:rPr>
+      </w:pPr>
+      <w:r>
+        <w:rPr>
+          <w:rFonts w:ascii="Consolas" w:hAnsi="Consolas"/>
+          <w:sz w:val="21"/>
+          <w:szCs w:val="21"/>
+          <w:lang w:val="en-US"/>
+        </w:rPr>
+        <w:t xml:space="preserve">    </w:t>
+      </w:r>
+      <w:r>
+        <w:rPr>
+          <w:rFonts w:ascii="Consolas" w:hAnsi="Consolas"/>
+          <w:color w:val="76923C" w:themeColor="accent3" w:themeShade="BF"/>
+          <w:sz w:val="21"/>
+          <w:szCs w:val="21"/>
+          <w:lang w:val="en-US"/>
+        </w:rPr>
+        <w:t>//Afficher l'html</w:t>
+      </w:r>
+    </w:p>
+    <w:p>
+      <w:pPr>
+        <w:shd w:val="clear" w:color="auto" w:fill="D9D9D9" w:themeFill="background1" w:themeFillShade="D9"/>
+        <w:spacing w:line="285" w:lineRule="atLeast"/>
+        <w:ind w:left="1134"/>
+        <w:rPr>
+          <w:rFonts w:ascii="Consolas" w:hAnsi="Consolas"/>
+          <w:sz w:val="21"/>
+          <w:szCs w:val="21"/>
+          <w:lang w:val="en-US"/>
+        </w:rPr>
+      </w:pPr>
+      <w:r>
+        <w:rPr>
+          <w:rFonts w:ascii="Consolas" w:hAnsi="Consolas"/>
+          <w:sz w:val="21"/>
+          <w:szCs w:val="21"/>
+          <w:lang w:val="en-US"/>
+        </w:rPr>
+        <w:t xml:space="preserve">    </w:t>
+      </w:r>
+      <w:proofErr w:type="spellStart"/>
+      <w:proofErr w:type="gramStart"/>
+      <w:r>
+        <w:rPr>
+          <w:rFonts w:ascii="Consolas" w:hAnsi="Consolas"/>
+          <w:sz w:val="21"/>
+          <w:szCs w:val="21"/>
+          <w:lang w:val="en-US"/>
+        </w:rPr>
+        <w:t>res.sendFile</w:t>
+      </w:r>
+      <w:proofErr w:type="spellEnd"/>
+      <w:proofErr w:type="gramEnd"/>
+      <w:r>
+        <w:rPr>
+          <w:rFonts w:ascii="Consolas" w:hAnsi="Consolas"/>
+          <w:sz w:val="21"/>
+          <w:szCs w:val="21"/>
+          <w:lang w:val="en-US"/>
+        </w:rPr>
+        <w:t>("login.html", { root: "./</w:t>
+      </w:r>
+      <w:proofErr w:type="spellStart"/>
+      <w:r>
+        <w:rPr>
+          <w:rFonts w:ascii="Consolas" w:hAnsi="Consolas"/>
+          <w:sz w:val="21"/>
+          <w:szCs w:val="21"/>
+          <w:lang w:val="en-US"/>
+        </w:rPr>
+        <w:t>view</w:t>
+      </w:r>
+      <w:proofErr w:type="spellEnd"/>
+      <w:r>
+        <w:rPr>
+          <w:rFonts w:ascii="Consolas" w:hAnsi="Consolas"/>
+          <w:sz w:val="21"/>
+          <w:szCs w:val="21"/>
+          <w:lang w:val="en-US"/>
+        </w:rPr>
+        <w:t>" });</w:t>
+      </w:r>
+    </w:p>
+    <w:p>
+      <w:pPr>
+        <w:shd w:val="clear" w:color="auto" w:fill="D9D9D9" w:themeFill="background1" w:themeFillShade="D9"/>
+        <w:spacing w:line="285" w:lineRule="atLeast"/>
+        <w:ind w:left="1134"/>
+        <w:rPr>
+          <w:rFonts w:ascii="Consolas" w:hAnsi="Consolas"/>
+          <w:sz w:val="21"/>
+          <w:szCs w:val="21"/>
+          <w:lang w:val="en-US"/>
+        </w:rPr>
+      </w:pPr>
+      <w:r>
+        <w:rPr>
+          <w:rFonts w:ascii="Consolas" w:hAnsi="Consolas"/>
+          <w:sz w:val="21"/>
+          <w:szCs w:val="21"/>
+          <w:lang w:val="en-US"/>
+        </w:rPr>
+        <w:t>  },</w:t>
+      </w:r>
+    </w:p>
+    <w:p>
+      <w:pPr>
+        <w:pStyle w:val="Retraitcorpsdetexte"/>
+        <w:rPr>
+          <w:color w:val="548DD4" w:themeColor="text2" w:themeTint="99"/>
+        </w:rPr>
+      </w:pPr>
+    </w:p>
+    <w:p>
+      <w:pPr>
+        <w:pStyle w:val="Retraitcorpsdetexte"/>
+      </w:pPr>
+      <w:r>
+        <w:t xml:space="preserve">Créer un fichier login.html </w:t>
+      </w:r>
+      <w:r>
+        <w:t xml:space="preserve">et y ajouter l’html nécessaire </w:t>
+      </w:r>
+    </w:p>
+    <w:p>
+      <w:pPr>
+        <w:pStyle w:val="Retraitcorpsdetexte"/>
+      </w:pPr>
+    </w:p>
+    <w:p>
+      <w:pPr>
+        <w:pStyle w:val="Retraitcorpsdetexte"/>
+        <w:jc w:val="center"/>
+      </w:pPr>
+      <w:r>
+        <w:drawing>
+          <wp:inline distT="0" distB="0" distL="0" distR="0" wp14:anchorId="5AF6858D" wp14:editId="284FBEDF">
+            <wp:extent cx="2803394" cy="601152"/>
+            <wp:effectExtent l="19050" t="19050" r="16510" b="27940"/>
+            <wp:docPr id="5" name="Image 5"/>
+            <wp:cNvGraphicFramePr>
+              <a:graphicFrameLocks xmlns:a="http://schemas.openxmlformats.org/drawingml/2006/main" noChangeAspect="1"/>
+            </wp:cNvGraphicFramePr>
+            <a:graphic xmlns:a="http://schemas.openxmlformats.org/drawingml/2006/main">
+              <a:graphicData uri="http://schemas.openxmlformats.org/drawingml/2006/picture">
+                <pic:pic xmlns:pic="http://schemas.openxmlformats.org/drawingml/2006/picture">
+                  <pic:nvPicPr>
+                    <pic:cNvPr id="1" name=""/>
+                    <pic:cNvPicPr/>
+                  </pic:nvPicPr>
+                  <pic:blipFill>
+                    <a:blip r:embed="rId13"/>
+                    <a:stretch>
+                      <a:fillRect/>
+                    </a:stretch>
+                  </pic:blipFill>
+                  <pic:spPr>
+                    <a:xfrm>
+                      <a:off x="0" y="0"/>
+                      <a:ext cx="2856806" cy="612605"/>
+                    </a:xfrm>
+                    <a:prstGeom prst="rect">
+                      <a:avLst/>
+                    </a:prstGeom>
+                    <a:ln w="19050">
+                      <a:solidFill>
+                        <a:schemeClr val="tx1"/>
+                      </a:solidFill>
+                    </a:ln>
+                  </pic:spPr>
+                </pic:pic>
+              </a:graphicData>
+            </a:graphic>
+          </wp:inline>
+        </w:drawing>
+      </w:r>
+    </w:p>
+    <w:p>
+      <w:pPr>
+        <w:pStyle w:val="Retraitcorpsdetexte"/>
+        <w:jc w:val="center"/>
+      </w:pPr>
+    </w:p>
+    <w:p>
+      <w:pPr>
+        <w:pStyle w:val="Retraitcorpsdetexte"/>
+      </w:pPr>
+      <w:r>
+        <w:t>Finalement</w:t>
+      </w:r>
+      <w:r>
+        <w:t xml:space="preserve"> y ajouter </w:t>
+      </w:r>
+      <w:r>
+        <w:t>du style dans l’html</w:t>
+      </w:r>
+      <w:r>
+        <w:t xml:space="preserve"> proposé par </w:t>
+      </w:r>
+      <w:proofErr w:type="spellStart"/>
+      <w:r>
+        <w:t>chatgpt</w:t>
+      </w:r>
+      <w:proofErr w:type="spellEnd"/>
+      <w:r>
+        <w:t xml:space="preserve"> pour </w:t>
+      </w:r>
+      <w:r>
+        <w:t>améliorer le visuel</w:t>
+      </w:r>
+      <w:r>
+        <w:t>.</w:t>
+      </w:r>
+    </w:p>
+    <w:p>
+      <w:pPr>
+        <w:pStyle w:val="Retraitcorpsdetexte"/>
+      </w:pPr>
+    </w:p>
+    <w:p>
+      <w:pPr>
+        <w:pStyle w:val="Retraitcorpsdetexte"/>
+        <w:jc w:val="center"/>
+        <w:rPr>
+          <w:color w:val="548DD4" w:themeColor="text2" w:themeTint="99"/>
+        </w:rPr>
+      </w:pPr>
+      <w:r>
+        <w:rPr>
+          <w:color w:val="548DD4" w:themeColor="text2" w:themeTint="99"/>
+        </w:rPr>
+        <w:drawing>
+          <wp:inline distT="0" distB="0" distL="0" distR="0" wp14:anchorId="226ECA2E" wp14:editId="7F15CE90">
+            <wp:extent cx="2790908" cy="2043241"/>
+            <wp:effectExtent l="19050" t="19050" r="9525" b="14605"/>
+            <wp:docPr id="4" name="Image 4"/>
+            <wp:cNvGraphicFramePr>
+              <a:graphicFrameLocks xmlns:a="http://schemas.openxmlformats.org/drawingml/2006/main" noChangeAspect="1"/>
+            </wp:cNvGraphicFramePr>
+            <a:graphic xmlns:a="http://schemas.openxmlformats.org/drawingml/2006/main">
+              <a:graphicData uri="http://schemas.openxmlformats.org/drawingml/2006/picture">
+                <pic:pic xmlns:pic="http://schemas.openxmlformats.org/drawingml/2006/picture">
+                  <pic:nvPicPr>
+                    <pic:cNvPr id="1" name=""/>
+                    <pic:cNvPicPr/>
+                  </pic:nvPicPr>
+                  <pic:blipFill>
+                    <a:blip r:embed="rId14"/>
+                    <a:stretch>
+                      <a:fillRect/>
+                    </a:stretch>
+                  </pic:blipFill>
+                  <pic:spPr>
+                    <a:xfrm>
+                      <a:off x="0" y="0"/>
+                      <a:ext cx="2795615" cy="2046687"/>
+                    </a:xfrm>
+                    <a:prstGeom prst="rect">
+                      <a:avLst/>
+                    </a:prstGeom>
+                    <a:ln w="19050">
+                      <a:solidFill>
+                        <a:schemeClr val="tx1"/>
+                      </a:solidFill>
+                    </a:ln>
+                  </pic:spPr>
+                </pic:pic>
+              </a:graphicData>
+            </a:graphic>
+          </wp:inline>
+        </w:drawing>
+      </w:r>
+    </w:p>
+    <w:p>
+      <w:pPr>
+        <w:pStyle w:val="Retraitcorpsdetexte"/>
+        <w:jc w:val="left"/>
+        <w:rPr>
+          <w:color w:val="548DD4" w:themeColor="text2" w:themeTint="99"/>
+        </w:rPr>
+      </w:pPr>
+    </w:p>
+    <w:p>
+      <w:pPr>
+        <w:pStyle w:val="Titre2"/>
+      </w:pPr>
+      <w:bookmarkStart w:id="8" w:name="_Toc188274221"/>
+      <w:r>
+        <w:t xml:space="preserve">Vérification du </w:t>
+      </w:r>
+      <w:proofErr w:type="spellStart"/>
+      <w:r>
+        <w:t>token</w:t>
+      </w:r>
+      <w:proofErr w:type="spellEnd"/>
+      <w:r>
+        <w:t xml:space="preserve"> JWT</w:t>
+      </w:r>
+      <w:bookmarkEnd w:id="8"/>
+    </w:p>
+    <w:p>
+      <w:pPr>
+        <w:pStyle w:val="Retraitcorpsdetexte"/>
+        <w:rPr>
+          <w:color w:val="548DD4" w:themeColor="text2" w:themeTint="99"/>
+        </w:rPr>
+      </w:pPr>
+      <w:r>
+        <w:rPr>
+          <w:color w:val="548DD4" w:themeColor="text2" w:themeTint="99"/>
+        </w:rPr>
+        <w:t xml:space="preserve">Le </w:t>
+      </w:r>
+      <w:proofErr w:type="spellStart"/>
+      <w:r>
+        <w:rPr>
+          <w:color w:val="548DD4" w:themeColor="text2" w:themeTint="99"/>
+        </w:rPr>
+        <w:t>token</w:t>
+      </w:r>
+      <w:proofErr w:type="spellEnd"/>
+      <w:r>
+        <w:rPr>
+          <w:color w:val="548DD4" w:themeColor="text2" w:themeTint="99"/>
+        </w:rPr>
+        <w:t xml:space="preserve"> devra être vérifié lorsque l’utilisateur vous l’envoie et la signature du jeton devra aussi être utilisée pour vérifier que le </w:t>
+      </w:r>
+      <w:proofErr w:type="spellStart"/>
+      <w:r>
+        <w:rPr>
+          <w:color w:val="548DD4" w:themeColor="text2" w:themeTint="99"/>
+        </w:rPr>
+        <w:t>token</w:t>
+      </w:r>
+      <w:proofErr w:type="spellEnd"/>
+      <w:r>
+        <w:rPr>
+          <w:color w:val="548DD4" w:themeColor="text2" w:themeTint="99"/>
+        </w:rPr>
+        <w:t xml:space="preserve"> n’a pas été modifié.</w:t>
+      </w:r>
+    </w:p>
+    <w:p>
+      <w:pPr>
+        <w:pStyle w:val="Titre2"/>
+      </w:pPr>
+      <w:bookmarkStart w:id="9" w:name="_Toc188274222"/>
+      <w:r>
+        <w:t>Administration</w:t>
+      </w:r>
+      <w:bookmarkEnd w:id="9"/>
+    </w:p>
+    <w:p>
+      <w:pPr>
+        <w:pStyle w:val="Retraitcorpsdetexte"/>
+        <w:rPr>
+          <w:color w:val="548DD4" w:themeColor="text2" w:themeTint="99"/>
+        </w:rPr>
+      </w:pPr>
+      <w:r>
+        <w:rPr>
+          <w:color w:val="548DD4" w:themeColor="text2" w:themeTint="99"/>
+        </w:rPr>
+        <w:t>Une page d’administration devra avoir un champ de recherche (Nom du visiteur) et permettre d’afficher tous les utilisateurs ayant tout ou partie de ce nom.</w:t>
+      </w:r>
+    </w:p>
+    <w:p>
+      <w:pPr>
+        <w:pStyle w:val="Titre2"/>
+      </w:pPr>
+      <w:bookmarkStart w:id="10" w:name="_Toc188274223"/>
+      <w:r>
+        <w:t>Protection contre les injections SQL</w:t>
+      </w:r>
+      <w:bookmarkEnd w:id="10"/>
+    </w:p>
+    <w:p>
+      <w:pPr>
+        <w:pStyle w:val="Retraitcorpsdetexte"/>
+        <w:rPr>
+          <w:color w:val="548DD4" w:themeColor="text2" w:themeTint="99"/>
+        </w:rPr>
+      </w:pPr>
+      <w:r>
+        <w:rPr>
+          <w:color w:val="548DD4" w:themeColor="text2" w:themeTint="99"/>
+        </w:rPr>
+        <w:t>Votre page d’administration devra être protégée contre les injections SQL.</w:t>
+      </w:r>
+    </w:p>
+    <w:p>
+      <w:pPr>
+        <w:pStyle w:val="Retraitcorpsdetexte"/>
+        <w:rPr>
+          <w:color w:val="548DD4" w:themeColor="text2" w:themeTint="99"/>
+        </w:rPr>
+      </w:pPr>
+      <w:r>
+        <w:rPr>
+          <w:color w:val="548DD4" w:themeColor="text2" w:themeTint="99"/>
+        </w:rPr>
         <w:lastRenderedPageBreak/>
-        <w:t xml:space="preserve">Le mot de passe sera haché et salé avant d’être stocké dans la base de données (table </w:t>
-      </w:r>
-      <w:proofErr w:type="spellStart"/>
-      <w:r>
-        <w:rPr>
-          <w:color w:val="548DD4" w:themeColor="text2" w:themeTint="99"/>
-        </w:rPr>
-        <w:t>t_users</w:t>
-      </w:r>
-      <w:proofErr w:type="spellEnd"/>
-      <w:r>
-        <w:rPr>
-          <w:color w:val="548DD4" w:themeColor="text2" w:themeTint="99"/>
-        </w:rPr>
-        <w:t>).</w:t>
-      </w:r>
-    </w:p>
-    <w:p>
-      <w:pPr>
-        <w:pStyle w:val="Titre2"/>
-      </w:pPr>
-      <w:bookmarkStart w:id="8" w:name="_Toc188274221"/>
-      <w:r>
-        <w:t xml:space="preserve">Vérification du </w:t>
-      </w:r>
-      <w:proofErr w:type="spellStart"/>
-      <w:r>
-        <w:t>token</w:t>
-      </w:r>
-      <w:proofErr w:type="spellEnd"/>
-      <w:r>
-        <w:t xml:space="preserve"> JWT</w:t>
-      </w:r>
-      <w:bookmarkEnd w:id="8"/>
-    </w:p>
-    <w:p>
-      <w:pPr>
-        <w:pStyle w:val="Retraitcorpsdetexte"/>
-        <w:rPr>
-          <w:color w:val="548DD4" w:themeColor="text2" w:themeTint="99"/>
-        </w:rPr>
-      </w:pPr>
-      <w:r>
-        <w:rPr>
-          <w:color w:val="548DD4" w:themeColor="text2" w:themeTint="99"/>
-        </w:rPr>
-        <w:t xml:space="preserve">Le </w:t>
-      </w:r>
-      <w:proofErr w:type="spellStart"/>
-      <w:r>
-        <w:rPr>
-          <w:color w:val="548DD4" w:themeColor="text2" w:themeTint="99"/>
-        </w:rPr>
-        <w:t>token</w:t>
-      </w:r>
-      <w:proofErr w:type="spellEnd"/>
-      <w:r>
-        <w:rPr>
-          <w:color w:val="548DD4" w:themeColor="text2" w:themeTint="99"/>
-        </w:rPr>
-        <w:t xml:space="preserve"> devra être vérifié lorsque l’utilisateur vous l’envoie et la signature du jeton devra aussi être utilisée pour vérifier que le </w:t>
-      </w:r>
-      <w:proofErr w:type="spellStart"/>
-      <w:r>
-        <w:rPr>
-          <w:color w:val="548DD4" w:themeColor="text2" w:themeTint="99"/>
-        </w:rPr>
-        <w:t>token</w:t>
-      </w:r>
-      <w:proofErr w:type="spellEnd"/>
-      <w:r>
-        <w:rPr>
-          <w:color w:val="548DD4" w:themeColor="text2" w:themeTint="99"/>
-        </w:rPr>
-        <w:t xml:space="preserve"> n’a pas été modifié.</w:t>
-      </w:r>
-    </w:p>
-    <w:p>
-      <w:pPr>
-        <w:pStyle w:val="Titre2"/>
-      </w:pPr>
-      <w:bookmarkStart w:id="9" w:name="_Toc188274222"/>
-      <w:r>
-        <w:t>Administration</w:t>
-      </w:r>
-      <w:bookmarkEnd w:id="9"/>
-    </w:p>
-    <w:p>
-      <w:pPr>
-        <w:pStyle w:val="Retraitcorpsdetexte"/>
-        <w:rPr>
-          <w:color w:val="548DD4" w:themeColor="text2" w:themeTint="99"/>
-        </w:rPr>
-      </w:pPr>
-      <w:r>
-        <w:rPr>
-          <w:color w:val="548DD4" w:themeColor="text2" w:themeTint="99"/>
-        </w:rPr>
-        <w:t>Une page d’administration devra avoir un champ de recherche (Nom du visiteur) et permettre d’afficher tous les utilisateurs ayant tout ou partie de ce nom.</w:t>
-      </w:r>
-    </w:p>
-    <w:p>
-      <w:pPr>
-        <w:pStyle w:val="Titre2"/>
-      </w:pPr>
-      <w:bookmarkStart w:id="10" w:name="_Toc188274223"/>
-      <w:r>
-        <w:t>Protection contre les injections SQL</w:t>
-      </w:r>
-      <w:bookmarkEnd w:id="10"/>
-    </w:p>
-    <w:p>
-      <w:pPr>
-        <w:pStyle w:val="Retraitcorpsdetexte"/>
-        <w:rPr>
-          <w:color w:val="548DD4" w:themeColor="text2" w:themeTint="99"/>
-        </w:rPr>
-      </w:pPr>
-      <w:r>
-        <w:rPr>
-          <w:color w:val="548DD4" w:themeColor="text2" w:themeTint="99"/>
-        </w:rPr>
-        <w:t>Votre page d’administration devra être protégée contre les injections SQL.</w:t>
-      </w:r>
-    </w:p>
-    <w:p>
-      <w:pPr>
-        <w:pStyle w:val="Retraitcorpsdetexte"/>
-        <w:rPr>
-          <w:color w:val="548DD4" w:themeColor="text2" w:themeTint="99"/>
-        </w:rPr>
-      </w:pPr>
-      <w:r>
-        <w:rPr>
-          <w:color w:val="548DD4" w:themeColor="text2" w:themeTint="99"/>
-        </w:rPr>
         <w:t xml:space="preserve">Sans utiliser </w:t>
       </w:r>
       <w:proofErr w:type="spellStart"/>
@@ -2573,7 +3343,14 @@
         <w:rPr>
           <w:color w:val="548DD4" w:themeColor="text2" w:themeTint="99"/>
         </w:rPr>
-        <w:t xml:space="preserve"> et un .</w:t>
+        <w:t xml:space="preserve"> et </w:t>
+      </w:r>
+      <w:proofErr w:type="gramStart"/>
+      <w:r>
+        <w:rPr>
+          <w:color w:val="548DD4" w:themeColor="text2" w:themeTint="99"/>
+        </w:rPr>
+        <w:t>un .</w:t>
       </w:r>
       <w:proofErr w:type="spellStart"/>
       <w:r>
@@ -2583,6 +3360,7 @@
         <w:t>gitignore</w:t>
       </w:r>
       <w:proofErr w:type="spellEnd"/>
+      <w:proofErr w:type="gramEnd"/>
       <w:r>
         <w:rPr>
           <w:color w:val="548DD4" w:themeColor="text2" w:themeTint="99"/>
@@ -2684,11 +3462,16 @@
         </w:numPr>
       </w:pPr>
       <w:r>
-        <w:t>Si c’était à refaire</w:t>
+        <w:t xml:space="preserve">Si c’était à </w:t>
+      </w:r>
+      <w:proofErr w:type="gramStart"/>
+      <w:r>
+        <w:t>refaire</w:t>
       </w:r>
       <w:r>
         <w:t>:</w:t>
       </w:r>
+      <w:proofErr w:type="gramEnd"/>
     </w:p>
     <w:p>
       <w:pPr>
@@ -2755,8 +3538,13 @@
           <w:numId w:val="24"/>
         </w:numPr>
       </w:pPr>
-      <w:r>
-        <w:t>Suite à donner, améliorations souhaitables, …</w:t>
+      <w:proofErr w:type="gramStart"/>
+      <w:r>
+        <w:t>Suite à</w:t>
+      </w:r>
+      <w:proofErr w:type="gramEnd"/>
+      <w:r>
+        <w:t xml:space="preserve"> donner, améliorations souhaitables, …</w:t>
       </w:r>
     </w:p>
     <w:p>
@@ -2778,8 +3566,8 @@
       </w:pPr>
     </w:p>
     <w:sectPr>
-      <w:headerReference w:type="default" r:id="rId13"/>
-      <w:footerReference w:type="default" r:id="rId14"/>
+      <w:headerReference w:type="default" r:id="rId15"/>
+      <w:footerReference w:type="default" r:id="rId16"/>
       <w:pgSz w:w="11906" w:h="16838" w:code="9"/>
       <w:pgMar w:top="1418" w:right="1418" w:bottom="1418" w:left="1418" w:header="709" w:footer="709" w:gutter="0"/>
       <w:cols w:space="708"/>
@@ -3195,12 +3983,21 @@
               <w:szCs w:val="16"/>
             </w:rPr>
           </w:pPr>
+          <w:proofErr w:type="gramStart"/>
           <w:r>
             <w:rPr>
               <w:rFonts w:cs="Arial"/>
               <w:szCs w:val="16"/>
             </w:rPr>
-            <w:t xml:space="preserve">Version: </w:t>
+            <w:t>Version:</w:t>
+          </w:r>
+          <w:proofErr w:type="gramEnd"/>
+          <w:r>
+            <w:rPr>
+              <w:rFonts w:cs="Arial"/>
+              <w:szCs w:val="16"/>
+            </w:rPr>
+            <w:t xml:space="preserve"> </w:t>
           </w:r>
           <w:fldSimple w:instr=" REVNUM   \* MERGEFORMAT ">
             <w:r>
@@ -3246,7 +4043,7 @@
               <w:noProof/>
               <w:szCs w:val="16"/>
             </w:rPr>
-            <w:t>13.01.2025 13:54</w:t>
+            <w:t>20.01.2025 14:03</w:t>
           </w:r>
           <w:r>
             <w:rPr>
@@ -3458,7 +4255,7 @@
         <v:path o:extrusionok="f" gradientshapeok="t" o:connecttype="rect"/>
         <o:lock v:ext="edit" aspectratio="t"/>
       </v:shapetype>
-      <v:shape id="_x0000_i1082" type="#_x0000_t75" style="width:11.9pt;height:11.9pt" o:bullet="t">
+      <v:shape id="_x0000_i1078" type="#_x0000_t75" style="width:11.9pt;height:11.9pt" o:bullet="t">
         <v:imagedata r:id="rId1" o:title="BD10263_"/>
       </v:shape>
     </w:pict>
@@ -8521,27 +9318,6 @@
 </file>
 
 <file path=customXml/item1.xml><?xml version="1.0" encoding="utf-8"?>
-<p:properties xmlns:p="http://schemas.microsoft.com/office/2006/metadata/properties" xmlns:xsi="http://www.w3.org/2001/XMLSchema-instance" xmlns:pc="http://schemas.microsoft.com/office/infopath/2007/PartnerControls">
-  <documentManagement>
-    <_activity xmlns="308fd9e7-0be8-44ba-81f3-723628cb95d5" xsi:nil="true"/>
-  </documentManagement>
-</p:properties>
-</file>
-
-<file path=customXml/item2.xml><?xml version="1.0" encoding="utf-8"?>
-<b:Sources xmlns:b="http://schemas.openxmlformats.org/officeDocument/2006/bibliography" xmlns="http://schemas.openxmlformats.org/officeDocument/2006/bibliography" SelectedStyle="\APA.XSL" StyleName="APA"/>
-</file>
-
-<file path=customXml/item3.xml><?xml version="1.0" encoding="utf-8"?>
-<?mso-contentType ?>
-<FormTemplates xmlns="http://schemas.microsoft.com/sharepoint/v3/contenttype/forms">
-  <Display>DocumentLibraryForm</Display>
-  <Edit>DocumentLibraryForm</Edit>
-  <New>DocumentLibraryForm</New>
-</FormTemplates>
-</file>
-
-<file path=customXml/item4.xml><?xml version="1.0" encoding="utf-8"?>
 <ct:contentTypeSchema xmlns:ct="http://schemas.microsoft.com/office/2006/metadata/contentType" xmlns:ma="http://schemas.microsoft.com/office/2006/metadata/properties/metaAttributes" ct:_="" ma:_="" ma:contentTypeName="Document" ma:contentTypeID="0x010100288F302392E73041B6BCE39E03C2BCED" ma:contentTypeVersion="14" ma:contentTypeDescription="Crée un document." ma:contentTypeScope="" ma:versionID="e290259bf57caeaea87e74e79a8e06d4">
   <xsd:schema xmlns:xsd="http://www.w3.org/2001/XMLSchema" xmlns:xs="http://www.w3.org/2001/XMLSchema" xmlns:p="http://schemas.microsoft.com/office/2006/metadata/properties" xmlns:ns3="308fd9e7-0be8-44ba-81f3-723628cb95d5" xmlns:ns4="02e62082-1ed3-4499-b3c5-d63020de9536" targetNamespace="http://schemas.microsoft.com/office/2006/metadata/properties" ma:root="true" ma:fieldsID="8dddafe377986727e63e4269a994b1fd" ns3:_="" ns4:_="">
     <xsd:import namespace="308fd9e7-0be8-44ba-81f3-723628cb95d5"/>
@@ -8768,33 +9544,28 @@
 </ct:contentTypeSchema>
 </file>
 
-<file path=customXml/itemProps1.xml><?xml version="1.0" encoding="utf-8"?>
-<ds:datastoreItem xmlns:ds="http://schemas.openxmlformats.org/officeDocument/2006/customXml" ds:itemID="{4181FC95-92B5-446F-AE57-E4A44C8C450C}">
-  <ds:schemaRefs>
-    <ds:schemaRef ds:uri="http://schemas.microsoft.com/office/2006/metadata/properties"/>
-    <ds:schemaRef ds:uri="http://schemas.microsoft.com/office/infopath/2007/PartnerControls"/>
-    <ds:schemaRef ds:uri="308fd9e7-0be8-44ba-81f3-723628cb95d5"/>
-  </ds:schemaRefs>
-</ds:datastoreItem>
+<file path=customXml/item2.xml><?xml version="1.0" encoding="utf-8"?>
+<?mso-contentType ?>
+<FormTemplates xmlns="http://schemas.microsoft.com/sharepoint/v3/contenttype/forms">
+  <Display>DocumentLibraryForm</Display>
+  <Edit>DocumentLibraryForm</Edit>
+  <New>DocumentLibraryForm</New>
+</FormTemplates>
 </file>
 
-<file path=customXml/itemProps2.xml><?xml version="1.0" encoding="utf-8"?>
-<ds:datastoreItem xmlns:ds="http://schemas.openxmlformats.org/officeDocument/2006/customXml" ds:itemID="{C8C35155-3E6A-4058-B6E4-303717845E3B}">
-  <ds:schemaRefs>
-    <ds:schemaRef ds:uri="http://schemas.openxmlformats.org/officeDocument/2006/bibliography"/>
-  </ds:schemaRefs>
-</ds:datastoreItem>
+<file path=customXml/item3.xml><?xml version="1.0" encoding="utf-8"?>
+<b:Sources xmlns:b="http://schemas.openxmlformats.org/officeDocument/2006/bibliography" xmlns="http://schemas.openxmlformats.org/officeDocument/2006/bibliography" SelectedStyle="\APA.XSL" StyleName="APA"/>
 </file>
 
-<file path=customXml/itemProps3.xml><?xml version="1.0" encoding="utf-8"?>
-<ds:datastoreItem xmlns:ds="http://schemas.openxmlformats.org/officeDocument/2006/customXml" ds:itemID="{DF8E7934-3F3A-4F32-A7D4-1B248DBE707D}">
-  <ds:schemaRefs>
-    <ds:schemaRef ds:uri="http://schemas.microsoft.com/sharepoint/v3/contenttype/forms"/>
-  </ds:schemaRefs>
-</ds:datastoreItem>
+<file path=customXml/item4.xml><?xml version="1.0" encoding="utf-8"?>
+<p:properties xmlns:p="http://schemas.microsoft.com/office/2006/metadata/properties" xmlns:xsi="http://www.w3.org/2001/XMLSchema-instance" xmlns:pc="http://schemas.microsoft.com/office/infopath/2007/PartnerControls">
+  <documentManagement>
+    <_activity xmlns="308fd9e7-0be8-44ba-81f3-723628cb95d5" xsi:nil="true"/>
+  </documentManagement>
+</p:properties>
 </file>
 
-<file path=customXml/itemProps4.xml><?xml version="1.0" encoding="utf-8"?>
+<file path=customXml/itemProps1.xml><?xml version="1.0" encoding="utf-8"?>
 <ds:datastoreItem xmlns:ds="http://schemas.openxmlformats.org/officeDocument/2006/customXml" ds:itemID="{91815738-2C14-467C-9072-4315CAEC7ADA}">
   <ds:schemaRefs>
     <ds:schemaRef ds:uri="http://schemas.microsoft.com/office/2006/metadata/contentType"/>
@@ -8811,4 +9582,30 @@
     <ds:schemaRef ds:uri="http://schemas.microsoft.com/internal/obd"/>
   </ds:schemaRefs>
 </ds:datastoreItem>
+</file>
+
+<file path=customXml/itemProps2.xml><?xml version="1.0" encoding="utf-8"?>
+<ds:datastoreItem xmlns:ds="http://schemas.openxmlformats.org/officeDocument/2006/customXml" ds:itemID="{DF8E7934-3F3A-4F32-A7D4-1B248DBE707D}">
+  <ds:schemaRefs>
+    <ds:schemaRef ds:uri="http://schemas.microsoft.com/sharepoint/v3/contenttype/forms"/>
+  </ds:schemaRefs>
+</ds:datastoreItem>
+</file>
+
+<file path=customXml/itemProps3.xml><?xml version="1.0" encoding="utf-8"?>
+<ds:datastoreItem xmlns:ds="http://schemas.openxmlformats.org/officeDocument/2006/customXml" ds:itemID="{C8C35155-3E6A-4058-B6E4-303717845E3B}">
+  <ds:schemaRefs>
+    <ds:schemaRef ds:uri="http://schemas.openxmlformats.org/officeDocument/2006/bibliography"/>
+  </ds:schemaRefs>
+</ds:datastoreItem>
+</file>
+
+<file path=customXml/itemProps4.xml><?xml version="1.0" encoding="utf-8"?>
+<ds:datastoreItem xmlns:ds="http://schemas.openxmlformats.org/officeDocument/2006/customXml" ds:itemID="{4181FC95-92B5-446F-AE57-E4A44C8C450C}">
+  <ds:schemaRefs>
+    <ds:schemaRef ds:uri="http://schemas.microsoft.com/office/2006/metadata/properties"/>
+    <ds:schemaRef ds:uri="http://schemas.microsoft.com/office/infopath/2007/PartnerControls"/>
+    <ds:schemaRef ds:uri="308fd9e7-0be8-44ba-81f3-723628cb95d5"/>
+  </ds:schemaRefs>
+</ds:datastoreItem>
 </file>
</xml_diff>